<commit_message>
Export titlepage as pdf
</commit_message>
<xml_diff>
--- a/Markdown/Forside.docx
+++ b/Markdown/Forside.docx
@@ -2,19 +2,19 @@
 <file path=word/document.xml><?xml version="1.0" encoding="utf-8"?>
 <w:document xmlns:wpc="http://schemas.microsoft.com/office/word/2010/wordprocessingCanvas" xmlns:cx="http://schemas.microsoft.com/office/drawing/2014/chartex" xmlns:cx1="http://schemas.microsoft.com/office/drawing/2015/9/8/chartex" xmlns:cx2="http://schemas.microsoft.com/office/drawing/2015/10/21/chartex" xmlns:cx3="http://schemas.microsoft.com/office/drawing/2016/5/9/chartex" xmlns:cx4="http://schemas.microsoft.com/office/drawing/2016/5/10/chartex" xmlns:cx5="http://schemas.microsoft.com/office/drawing/2016/5/11/chartex" xmlns:cx6="http://schemas.microsoft.com/office/drawing/2016/5/12/chartex" xmlns:cx7="http://schemas.microsoft.com/office/drawing/2016/5/13/chartex" xmlns:cx8="http://schemas.microsoft.com/office/drawing/2016/5/14/chartex" xmlns:mc="http://schemas.openxmlformats.org/markup-compatibility/2006" xmlns:aink="http://schemas.microsoft.com/office/drawing/2016/ink" xmlns:am3d="http://schemas.microsoft.com/office/drawing/2017/model3d" xmlns:o="urn:schemas-microsoft-com:office:office" xmlns:r="http://schemas.openxmlformats.org/officeDocument/2006/relationships" xmlns:m="http://schemas.openxmlformats.org/officeDocument/2006/math" xmlns:v="urn:schemas-microsoft-com:vml" xmlns:wp14="http://schemas.microsoft.com/office/word/2010/wordprocessingDrawing" xmlns:wp="http://schemas.openxmlformats.org/drawingml/2006/wordprocessingDrawing" xmlns:w10="urn:schemas-microsoft-com:office:word" xmlns:w="http://schemas.openxmlformats.org/wordprocessingml/2006/main" xmlns:w14="http://schemas.microsoft.com/office/word/2010/wordml" xmlns:w15="http://schemas.microsoft.com/office/word/2012/wordml" xmlns:w16cid="http://schemas.microsoft.com/office/word/2016/wordml/cid" xmlns:w16se="http://schemas.microsoft.com/office/word/2015/wordml/symex" xmlns:wpg="http://schemas.microsoft.com/office/word/2010/wordprocessingGroup" xmlns:wpi="http://schemas.microsoft.com/office/word/2010/wordprocessingInk" xmlns:wne="http://schemas.microsoft.com/office/word/2006/wordml" xmlns:wps="http://schemas.microsoft.com/office/word/2010/wordprocessingShape" mc:Ignorable="w14 w15 w16se w16cid wp14">
   <w:body>
-    <w:p/>
-    <w:p/>
-    <w:p/>
     <w:p>
       <w:pPr>
+        <w:spacing w:before="1200" w:after="400"/>
         <w:jc w:val="center"/>
         <w:rPr>
+          <w:rFonts w:ascii="Charter" w:hAnsi="Charter"/>
           <w:b/>
           <w:sz w:val="40"/>
         </w:rPr>
       </w:pPr>
       <w:r>
         <w:rPr>
+          <w:rFonts w:ascii="Charter" w:hAnsi="Charter"/>
           <w:b/>
           <w:sz w:val="40"/>
         </w:rPr>
@@ -23,195 +23,159 @@
     </w:p>
     <w:p>
       <w:pPr>
+        <w:spacing w:after="400"/>
         <w:jc w:val="center"/>
         <w:rPr>
+          <w:rFonts w:ascii="Charter" w:hAnsi="Charter"/>
           <w:b/>
           <w:sz w:val="40"/>
         </w:rPr>
       </w:pPr>
+      <w:r>
+        <w:rPr>
+          <w:rFonts w:ascii="Charter" w:hAnsi="Charter"/>
+          <w:b/>
+          <w:sz w:val="40"/>
+        </w:rPr>
+        <w:t>Besvarelse af o</w:t>
+      </w:r>
+      <w:r>
+        <w:rPr>
+          <w:rFonts w:ascii="Charter" w:hAnsi="Charter"/>
+          <w:b/>
+          <w:sz w:val="40"/>
+        </w:rPr>
+        <w:t xml:space="preserve">bligatorisk opgave </w:t>
+      </w:r>
     </w:p>
     <w:p>
       <w:pPr>
+        <w:spacing w:after="400"/>
         <w:jc w:val="center"/>
         <w:rPr>
+          <w:rFonts w:ascii="Charter" w:hAnsi="Charter"/>
           <w:b/>
           <w:sz w:val="40"/>
         </w:rPr>
       </w:pPr>
       <w:r>
         <w:rPr>
+          <w:rFonts w:ascii="Charter" w:hAnsi="Charter"/>
           <w:b/>
           <w:sz w:val="40"/>
         </w:rPr>
-        <w:t>Besvarelse af o</w:t>
-      </w:r>
-      <w:r>
-        <w:rPr>
+        <w:t xml:space="preserve">Opgave </w:t>
+      </w:r>
+      <w:r>
+        <w:rPr>
+          <w:rFonts w:ascii="Charter" w:hAnsi="Charter"/>
           <w:b/>
           <w:sz w:val="40"/>
         </w:rPr>
-        <w:t xml:space="preserve">bligatorisk opgave </w:t>
+        <w:t>A</w:t>
       </w:r>
     </w:p>
     <w:p>
       <w:pPr>
+        <w:spacing w:after="800"/>
         <w:jc w:val="center"/>
         <w:rPr>
-          <w:b/>
-          <w:sz w:val="40"/>
+          <w:rFonts w:ascii="Charter" w:hAnsi="Charter"/>
+          <w:sz w:val="28"/>
         </w:rPr>
       </w:pPr>
+      <w:r>
+        <w:rPr>
+          <w:rFonts w:ascii="Charter" w:hAnsi="Charter"/>
+          <w:sz w:val="28"/>
+        </w:rPr>
+        <w:t>S</w:t>
+      </w:r>
+      <w:r>
+        <w:rPr>
+          <w:rFonts w:ascii="Charter" w:hAnsi="Charter"/>
+          <w:sz w:val="28"/>
+        </w:rPr>
+        <w:t>pecifikation af slusesystem</w:t>
+      </w:r>
     </w:p>
     <w:p>
       <w:pPr>
-        <w:jc w:val="center"/>
-        <w:rPr>
+        <w:spacing w:line="480" w:lineRule="auto"/>
+        <w:rPr>
+          <w:rFonts w:ascii="Charter" w:hAnsi="Charter"/>
+        </w:rPr>
+      </w:pPr>
+      <w:r>
+        <w:rPr>
+          <w:rFonts w:ascii="Charter" w:hAnsi="Charter"/>
           <w:b/>
-          <w:sz w:val="40"/>
-        </w:rPr>
-      </w:pPr>
-      <w:r>
-        <w:rPr>
+        </w:rPr>
+        <w:t xml:space="preserve">Afleveret: </w:t>
+      </w:r>
+      <w:r>
+        <w:rPr>
+          <w:rFonts w:ascii="Charter" w:hAnsi="Charter"/>
           <w:b/>
-          <w:sz w:val="40"/>
-        </w:rPr>
-        <w:t>[</w:t>
-      </w:r>
-      <w:r>
-        <w:rPr>
-          <w:b/>
-          <w:sz w:val="40"/>
-        </w:rPr>
-        <w:t>A</w:t>
-      </w:r>
-      <w:r>
-        <w:rPr>
-          <w:b/>
-          <w:sz w:val="40"/>
-        </w:rPr>
-        <w:t>]</w:t>
+        </w:rPr>
+        <w:tab/>
+      </w:r>
+      <w:r>
+        <w:rPr>
+          <w:rFonts w:ascii="Charter" w:hAnsi="Charter"/>
+        </w:rPr>
+        <w:t>2020-02-</w:t>
+      </w:r>
+      <w:r>
+        <w:rPr>
+          <w:rFonts w:ascii="Charter" w:hAnsi="Charter"/>
+        </w:rPr>
+        <w:t>24</w:t>
       </w:r>
     </w:p>
     <w:p>
       <w:pPr>
-        <w:jc w:val="center"/>
-        <w:rPr>
-          <w:sz w:val="28"/>
+        <w:rPr>
+          <w:rFonts w:ascii="Charter" w:hAnsi="Charter"/>
         </w:rPr>
       </w:pPr>
+      <w:r>
+        <w:rPr>
+          <w:rFonts w:ascii="Charter" w:hAnsi="Charter"/>
+          <w:b/>
+        </w:rPr>
+        <w:t>Afleveret af</w:t>
+      </w:r>
+      <w:r>
+        <w:rPr>
+          <w:rFonts w:ascii="Charter" w:hAnsi="Charter"/>
+        </w:rPr>
+        <w:t>:</w:t>
+      </w:r>
+      <w:r>
+        <w:rPr>
+          <w:rFonts w:ascii="Charter" w:hAnsi="Charter"/>
+        </w:rPr>
+        <w:tab/>
+      </w:r>
+      <w:r>
+        <w:rPr>
+          <w:rFonts w:ascii="Charter" w:hAnsi="Charter"/>
+        </w:rPr>
+        <w:t>37</w:t>
+      </w:r>
     </w:p>
     <w:p>
       <w:pPr>
-        <w:rPr>
-          <w:sz w:val="28"/>
+        <w:spacing w:before="600"/>
+        <w:rPr>
+          <w:rFonts w:ascii="Charter" w:hAnsi="Charter"/>
+          <w:b/>
         </w:rPr>
       </w:pPr>
-    </w:p>
-    <w:p>
-      <w:pPr>
-        <w:jc w:val="center"/>
-        <w:rPr>
-          <w:sz w:val="28"/>
-        </w:rPr>
-      </w:pPr>
-      <w:r>
-        <w:rPr>
-          <w:sz w:val="28"/>
-        </w:rPr>
-        <w:t>[</w:t>
-      </w:r>
-      <w:r>
-        <w:rPr>
-          <w:sz w:val="28"/>
-        </w:rPr>
-        <w:t>S</w:t>
-      </w:r>
-      <w:r>
-        <w:rPr>
-          <w:sz w:val="28"/>
-        </w:rPr>
-        <w:t>pecifikation af slusesystem</w:t>
-      </w:r>
-      <w:r>
-        <w:rPr>
-          <w:sz w:val="28"/>
-        </w:rPr>
-        <w:t>]</w:t>
-      </w:r>
-    </w:p>
-    <w:p/>
-    <w:p/>
-    <w:p/>
-    <w:p/>
-    <w:p>
-      <w:r>
-        <w:rPr>
-          <w:b/>
-        </w:rPr>
-        <w:t>Afleveret</w:t>
-      </w:r>
-      <w:r>
-        <w:rPr>
-          <w:b/>
-        </w:rPr>
-        <w:t xml:space="preserve">: </w:t>
-      </w:r>
-      <w:r>
-        <w:rPr>
-          <w:b/>
-        </w:rPr>
-        <w:tab/>
-      </w:r>
-      <w:r>
-        <w:t>[</w:t>
-      </w:r>
-      <w:r>
-        <w:t>17-02-2020</w:t>
-      </w:r>
-      <w:r>
-        <w:t>]</w:t>
-      </w:r>
-    </w:p>
-    <w:p/>
-    <w:p>
-      <w:r>
-        <w:rPr>
-          <w:b/>
-        </w:rPr>
-        <w:t>Afleveret af</w:t>
-      </w:r>
-      <w:r>
-        <w:t>:</w:t>
-      </w:r>
-      <w:r>
-        <w:tab/>
-        <w:t>[</w:t>
-      </w:r>
-      <w:r>
-        <w:t>37</w:t>
-      </w:r>
-      <w:r>
-        <w:t>]</w:t>
-      </w:r>
-    </w:p>
-    <w:p/>
-    <w:p/>
-    <w:p/>
-    <w:p>
-      <w:pPr>
-        <w:rPr>
-          <w:b/>
-        </w:rPr>
-      </w:pPr>
-    </w:p>
-    <w:p>
-      <w:pPr>
-        <w:rPr>
-          <w:b/>
-        </w:rPr>
-      </w:pPr>
-      <w:r>
-        <w:rPr>
+      <w:r>
+        <w:rPr>
+          <w:rFonts w:ascii="Charter" w:hAnsi="Charter"/>
           <w:b/>
         </w:rPr>
         <w:t>Deltagere i afleveringen</w:t>
@@ -219,25 +183,39 @@
     </w:p>
     <w:tbl>
       <w:tblPr>
-        <w:tblStyle w:val="TableGrid"/>
+        <w:tblStyle w:val="Tabel-Gitter"/>
         <w:tblW w:w="0" w:type="auto"/>
         <w:tblLook w:val="04A0" w:firstRow="1" w:lastRow="0" w:firstColumn="1" w:lastColumn="0" w:noHBand="0" w:noVBand="1"/>
       </w:tblPr>
       <w:tblGrid>
-        <w:gridCol w:w="1527"/>
-        <w:gridCol w:w="6130"/>
-        <w:gridCol w:w="1971"/>
+        <w:gridCol w:w="1593"/>
+        <w:gridCol w:w="6067"/>
+        <w:gridCol w:w="1968"/>
       </w:tblGrid>
       <w:tr>
+        <w:trPr>
+          <w:trHeight w:val="454"/>
+        </w:trPr>
         <w:tc>
           <w:tcPr>
             <w:tcW w:w="1529" w:type="dxa"/>
+            <w:vAlign w:val="center"/>
           </w:tcPr>
           <w:p>
             <w:pPr>
               <w:jc w:val="center"/>
+              <w:rPr>
+                <w:rFonts w:ascii="Charter" w:hAnsi="Charter"/>
+                <w:b/>
+                <w:bCs/>
+              </w:rPr>
             </w:pPr>
             <w:r>
+              <w:rPr>
+                <w:rFonts w:ascii="Charter" w:hAnsi="Charter"/>
+                <w:b/>
+                <w:bCs/>
+              </w:rPr>
               <w:t>Studienummer</w:t>
             </w:r>
           </w:p>
@@ -245,12 +223,23 @@
         <w:tc>
           <w:tcPr>
             <w:tcW w:w="6234" w:type="dxa"/>
+            <w:vAlign w:val="center"/>
           </w:tcPr>
           <w:p>
             <w:pPr>
               <w:jc w:val="center"/>
+              <w:rPr>
+                <w:rFonts w:ascii="Charter" w:hAnsi="Charter"/>
+                <w:b/>
+                <w:bCs/>
+              </w:rPr>
             </w:pPr>
             <w:r>
+              <w:rPr>
+                <w:rFonts w:ascii="Charter" w:hAnsi="Charter"/>
+                <w:b/>
+                <w:bCs/>
+              </w:rPr>
               <w:t>Navn</w:t>
             </w:r>
           </w:p>
@@ -258,27 +247,48 @@
         <w:tc>
           <w:tcPr>
             <w:tcW w:w="1984" w:type="dxa"/>
+            <w:vAlign w:val="center"/>
           </w:tcPr>
           <w:p>
             <w:pPr>
               <w:jc w:val="center"/>
+              <w:rPr>
+                <w:rFonts w:ascii="Charter" w:hAnsi="Charter"/>
+                <w:b/>
+                <w:bCs/>
+              </w:rPr>
             </w:pPr>
             <w:r>
+              <w:rPr>
+                <w:rFonts w:ascii="Charter" w:hAnsi="Charter"/>
+                <w:b/>
+                <w:bCs/>
+              </w:rPr>
               <w:t>Studieretning</w:t>
             </w:r>
           </w:p>
         </w:tc>
       </w:tr>
       <w:tr>
+        <w:trPr>
+          <w:trHeight w:val="454"/>
+        </w:trPr>
         <w:tc>
           <w:tcPr>
             <w:tcW w:w="1529" w:type="dxa"/>
+            <w:vAlign w:val="center"/>
           </w:tcPr>
           <w:p>
             <w:pPr>
               <w:jc w:val="center"/>
+              <w:rPr>
+                <w:rFonts w:ascii="Charter" w:hAnsi="Charter"/>
+              </w:rPr>
             </w:pPr>
             <w:r>
+              <w:rPr>
+                <w:rFonts w:ascii="Charter" w:hAnsi="Charter"/>
+              </w:rPr>
               <w:t>201804402</w:t>
             </w:r>
           </w:p>
@@ -286,58 +296,86 @@
         <w:tc>
           <w:tcPr>
             <w:tcW w:w="6234" w:type="dxa"/>
+            <w:vAlign w:val="center"/>
           </w:tcPr>
           <w:p>
             <w:pPr>
               <w:jc w:val="center"/>
+              <w:rPr>
+                <w:rFonts w:ascii="Charter" w:hAnsi="Charter"/>
+              </w:rPr>
             </w:pPr>
             <w:r>
+              <w:rPr>
+                <w:rFonts w:ascii="Charter" w:hAnsi="Charter"/>
+              </w:rPr>
               <w:t>Sigurd Skov Jensen</w:t>
             </w:r>
+            <w:bookmarkStart w:id="0" w:name="_GoBack"/>
+            <w:bookmarkEnd w:id="0"/>
           </w:p>
         </w:tc>
         <w:tc>
           <w:tcPr>
             <w:tcW w:w="1984" w:type="dxa"/>
+            <w:vAlign w:val="center"/>
           </w:tcPr>
           <w:p>
             <w:pPr>
               <w:jc w:val="center"/>
+              <w:rPr>
+                <w:rFonts w:ascii="Charter" w:hAnsi="Charter"/>
+              </w:rPr>
             </w:pPr>
             <w:r>
+              <w:rPr>
+                <w:rFonts w:ascii="Charter" w:hAnsi="Charter"/>
+              </w:rPr>
               <w:t>I</w:t>
             </w:r>
           </w:p>
         </w:tc>
       </w:tr>
       <w:tr>
+        <w:trPr>
+          <w:trHeight w:val="454"/>
+        </w:trPr>
         <w:tc>
           <w:tcPr>
             <w:tcW w:w="1529" w:type="dxa"/>
+            <w:vAlign w:val="center"/>
           </w:tcPr>
           <w:p>
             <w:pPr>
               <w:jc w:val="center"/>
+              <w:rPr>
+                <w:rFonts w:ascii="Charter" w:hAnsi="Charter"/>
+              </w:rPr>
             </w:pPr>
             <w:r>
+              <w:rPr>
+                <w:rFonts w:ascii="Charter" w:hAnsi="Charter"/>
+              </w:rPr>
               <w:t>201803491</w:t>
             </w:r>
-          </w:p>
-          <w:p>
-            <w:pPr>
-              <w:jc w:val="center"/>
-            </w:pPr>
           </w:p>
         </w:tc>
         <w:tc>
           <w:tcPr>
             <w:tcW w:w="6234" w:type="dxa"/>
+            <w:vAlign w:val="center"/>
           </w:tcPr>
           <w:p>
             <w:pPr>
               <w:jc w:val="center"/>
+              <w:rPr>
+                <w:rFonts w:ascii="Charter" w:hAnsi="Charter"/>
+              </w:rPr>
             </w:pPr>
             <w:r>
+              <w:rPr>
+                <w:rFonts w:ascii="Charter" w:hAnsi="Charter"/>
+              </w:rPr>
               <w:t>Rasmus Kahr</w:t>
             </w:r>
           </w:p>
@@ -345,45 +383,64 @@
         <w:tc>
           <w:tcPr>
             <w:tcW w:w="1984" w:type="dxa"/>
+            <w:vAlign w:val="center"/>
           </w:tcPr>
           <w:p>
             <w:pPr>
               <w:jc w:val="center"/>
+              <w:rPr>
+                <w:rFonts w:ascii="Charter" w:hAnsi="Charter"/>
+              </w:rPr>
             </w:pPr>
             <w:r>
+              <w:rPr>
+                <w:rFonts w:ascii="Charter" w:hAnsi="Charter"/>
+              </w:rPr>
               <w:t>E</w:t>
             </w:r>
           </w:p>
         </w:tc>
       </w:tr>
       <w:tr>
+        <w:trPr>
+          <w:trHeight w:val="454"/>
+        </w:trPr>
         <w:tc>
           <w:tcPr>
             <w:tcW w:w="1529" w:type="dxa"/>
+            <w:vAlign w:val="center"/>
           </w:tcPr>
           <w:p>
             <w:pPr>
               <w:jc w:val="center"/>
+              <w:rPr>
+                <w:rFonts w:ascii="Charter" w:hAnsi="Charter"/>
+              </w:rPr>
             </w:pPr>
             <w:r>
+              <w:rPr>
+                <w:rFonts w:ascii="Charter" w:hAnsi="Charter"/>
+              </w:rPr>
               <w:t>201803767</w:t>
             </w:r>
-          </w:p>
-          <w:p>
-            <w:pPr>
-              <w:jc w:val="center"/>
-            </w:pPr>
           </w:p>
         </w:tc>
         <w:tc>
           <w:tcPr>
             <w:tcW w:w="6234" w:type="dxa"/>
+            <w:vAlign w:val="center"/>
           </w:tcPr>
           <w:p>
             <w:pPr>
               <w:jc w:val="center"/>
+              <w:rPr>
+                <w:rFonts w:ascii="Charter" w:hAnsi="Charter"/>
+              </w:rPr>
             </w:pPr>
             <w:r>
+              <w:rPr>
+                <w:rFonts w:ascii="Charter" w:hAnsi="Charter"/>
+              </w:rPr>
               <w:t>Adam Ryager Høj</w:t>
             </w:r>
           </w:p>
@@ -391,12 +448,19 @@
         <w:tc>
           <w:tcPr>
             <w:tcW w:w="1984" w:type="dxa"/>
+            <w:vAlign w:val="center"/>
           </w:tcPr>
           <w:p>
             <w:pPr>
               <w:jc w:val="center"/>
+              <w:rPr>
+                <w:rFonts w:ascii="Charter" w:hAnsi="Charter"/>
+              </w:rPr>
             </w:pPr>
             <w:r>
+              <w:rPr>
+                <w:rFonts w:ascii="Charter" w:hAnsi="Charter"/>
+              </w:rPr>
               <w:t>E</w:t>
             </w:r>
           </w:p>
@@ -405,31 +469,15 @@
     </w:tbl>
     <w:p>
       <w:pPr>
-        <w:jc w:val="center"/>
+        <w:spacing w:before="600"/>
+        <w:rPr>
+          <w:rFonts w:ascii="Charter" w:hAnsi="Charter"/>
+          <w:b/>
+        </w:rPr>
       </w:pPr>
-    </w:p>
-    <w:p>
-      <w:pPr>
-        <w:rPr>
-          <w:b/>
-        </w:rPr>
-      </w:pPr>
-    </w:p>
-    <w:p>
-      <w:pPr>
-        <w:rPr>
-          <w:b/>
-        </w:rPr>
-      </w:pPr>
-    </w:p>
-    <w:p>
-      <w:pPr>
-        <w:rPr>
-          <w:b/>
-        </w:rPr>
-      </w:pPr>
-      <w:r>
-        <w:rPr>
+      <w:r>
+        <w:rPr>
+          <w:rFonts w:ascii="Charter" w:hAnsi="Charter"/>
           <w:b/>
         </w:rPr>
         <w:t>Kontaktperson</w:t>
@@ -437,26 +485,40 @@
     </w:p>
     <w:tbl>
       <w:tblPr>
-        <w:tblStyle w:val="TableGrid"/>
+        <w:tblStyle w:val="Tabel-Gitter"/>
         <w:tblW w:w="0" w:type="auto"/>
         <w:tblLook w:val="04A0" w:firstRow="1" w:lastRow="0" w:firstColumn="1" w:lastColumn="0" w:noHBand="0" w:noVBand="1"/>
       </w:tblPr>
       <w:tblGrid>
-        <w:gridCol w:w="1504"/>
-        <w:gridCol w:w="3042"/>
-        <w:gridCol w:w="3271"/>
-        <w:gridCol w:w="1811"/>
+        <w:gridCol w:w="1593"/>
+        <w:gridCol w:w="2946"/>
+        <w:gridCol w:w="3288"/>
+        <w:gridCol w:w="1801"/>
       </w:tblGrid>
       <w:tr>
+        <w:trPr>
+          <w:trHeight w:val="454"/>
+        </w:trPr>
         <w:tc>
           <w:tcPr>
             <w:tcW w:w="1506" w:type="dxa"/>
+            <w:vAlign w:val="center"/>
           </w:tcPr>
           <w:p>
             <w:pPr>
               <w:jc w:val="center"/>
+              <w:rPr>
+                <w:rFonts w:ascii="Charter" w:hAnsi="Charter"/>
+                <w:b/>
+                <w:bCs/>
+              </w:rPr>
             </w:pPr>
             <w:r>
+              <w:rPr>
+                <w:rFonts w:ascii="Charter" w:hAnsi="Charter"/>
+                <w:b/>
+                <w:bCs/>
+              </w:rPr>
               <w:t>Studienummer</w:t>
             </w:r>
           </w:p>
@@ -464,12 +526,23 @@
         <w:tc>
           <w:tcPr>
             <w:tcW w:w="3138" w:type="dxa"/>
+            <w:vAlign w:val="center"/>
           </w:tcPr>
           <w:p>
             <w:pPr>
               <w:jc w:val="center"/>
+              <w:rPr>
+                <w:rFonts w:ascii="Charter" w:hAnsi="Charter"/>
+                <w:b/>
+                <w:bCs/>
+              </w:rPr>
             </w:pPr>
             <w:r>
+              <w:rPr>
+                <w:rFonts w:ascii="Charter" w:hAnsi="Charter"/>
+                <w:b/>
+                <w:bCs/>
+              </w:rPr>
               <w:t>Navn</w:t>
             </w:r>
           </w:p>
@@ -477,12 +550,23 @@
         <w:tc>
           <w:tcPr>
             <w:tcW w:w="3379" w:type="dxa"/>
+            <w:vAlign w:val="center"/>
           </w:tcPr>
           <w:p>
             <w:pPr>
               <w:jc w:val="center"/>
+              <w:rPr>
+                <w:rFonts w:ascii="Charter" w:hAnsi="Charter"/>
+                <w:b/>
+                <w:bCs/>
+              </w:rPr>
             </w:pPr>
             <w:r>
+              <w:rPr>
+                <w:rFonts w:ascii="Charter" w:hAnsi="Charter"/>
+                <w:b/>
+                <w:bCs/>
+              </w:rPr>
               <w:t>E-mail</w:t>
             </w:r>
           </w:p>
@@ -490,213 +574,153 @@
         <w:tc>
           <w:tcPr>
             <w:tcW w:w="1831" w:type="dxa"/>
+            <w:vAlign w:val="center"/>
           </w:tcPr>
           <w:p>
             <w:pPr>
               <w:jc w:val="center"/>
+              <w:rPr>
+                <w:rFonts w:ascii="Charter" w:hAnsi="Charter"/>
+                <w:b/>
+                <w:bCs/>
+              </w:rPr>
             </w:pPr>
             <w:r>
+              <w:rPr>
+                <w:rFonts w:ascii="Charter" w:hAnsi="Charter"/>
+                <w:b/>
+                <w:bCs/>
+              </w:rPr>
               <w:t>Studieretning</w:t>
             </w:r>
           </w:p>
         </w:tc>
       </w:tr>
       <w:tr>
+        <w:trPr>
+          <w:trHeight w:val="454"/>
+        </w:trPr>
         <w:tc>
           <w:tcPr>
             <w:tcW w:w="1506" w:type="dxa"/>
+            <w:vAlign w:val="center"/>
           </w:tcPr>
           <w:p>
             <w:pPr>
               <w:jc w:val="center"/>
+              <w:rPr>
+                <w:rFonts w:ascii="Charter" w:hAnsi="Charter"/>
+              </w:rPr>
             </w:pPr>
-          </w:p>
-          <w:p>
-            <w:pPr>
-              <w:jc w:val="center"/>
-            </w:pPr>
+            <w:r>
+              <w:rPr>
+                <w:rFonts w:ascii="Charter" w:hAnsi="Charter"/>
+              </w:rPr>
+              <w:t>201803491</w:t>
+            </w:r>
           </w:p>
         </w:tc>
         <w:tc>
           <w:tcPr>
             <w:tcW w:w="3138" w:type="dxa"/>
+            <w:vAlign w:val="center"/>
           </w:tcPr>
           <w:p>
             <w:pPr>
               <w:jc w:val="center"/>
+              <w:rPr>
+                <w:rFonts w:ascii="Charter" w:hAnsi="Charter"/>
+              </w:rPr>
             </w:pPr>
             <w:r>
-              <w:t>???</w:t>
+              <w:rPr>
+                <w:rFonts w:ascii="Charter" w:hAnsi="Charter"/>
+              </w:rPr>
+              <w:t>Rasmus Kahr</w:t>
             </w:r>
           </w:p>
         </w:tc>
         <w:tc>
           <w:tcPr>
             <w:tcW w:w="3379" w:type="dxa"/>
+            <w:vAlign w:val="center"/>
           </w:tcPr>
           <w:p>
             <w:pPr>
               <w:jc w:val="center"/>
+              <w:rPr>
+                <w:rFonts w:ascii="Charter" w:hAnsi="Charter"/>
+              </w:rPr>
             </w:pPr>
+            <w:hyperlink r:id="rId7" w:history="1">
+              <w:r>
+                <w:rPr>
+                  <w:rStyle w:val="Hyperlink"/>
+                  <w:rFonts w:ascii="Charter" w:hAnsi="Charter"/>
+                </w:rPr>
+                <w:t>201803491@post.au.dk</w:t>
+              </w:r>
+            </w:hyperlink>
           </w:p>
         </w:tc>
         <w:tc>
           <w:tcPr>
             <w:tcW w:w="1831" w:type="dxa"/>
+            <w:vAlign w:val="center"/>
           </w:tcPr>
           <w:p>
             <w:pPr>
               <w:jc w:val="center"/>
+              <w:rPr>
+                <w:rFonts w:ascii="Charter" w:hAnsi="Charter"/>
+              </w:rPr>
             </w:pPr>
+            <w:r>
+              <w:rPr>
+                <w:rFonts w:ascii="Charter" w:hAnsi="Charter"/>
+              </w:rPr>
+              <w:t>E</w:t>
+            </w:r>
           </w:p>
         </w:tc>
       </w:tr>
     </w:tbl>
-    <w:p/>
     <w:p>
       <w:pPr>
-        <w:tabs>
-          <w:tab w:val="left" w:pos="2138"/>
-          <w:tab w:val="left" w:pos="2739"/>
-        </w:tabs>
-        <w:rPr>
-          <w:sz w:val="12"/>
+        <w:spacing w:before="1680"/>
+        <w:rPr>
+          <w:rFonts w:ascii="Charter" w:hAnsi="Charter"/>
         </w:rPr>
       </w:pPr>
-    </w:p>
-    <w:p>
-      <w:pPr>
-        <w:tabs>
-          <w:tab w:val="left" w:pos="2138"/>
-          <w:tab w:val="left" w:pos="2739"/>
-        </w:tabs>
-        <w:rPr>
-          <w:sz w:val="12"/>
-        </w:rPr>
-      </w:pPr>
-    </w:p>
-    <w:p>
-      <w:pPr>
-        <w:tabs>
-          <w:tab w:val="left" w:pos="2138"/>
-          <w:tab w:val="left" w:pos="2739"/>
-        </w:tabs>
-        <w:rPr>
-          <w:sz w:val="12"/>
-        </w:rPr>
-      </w:pPr>
-    </w:p>
-    <w:p>
-      <w:pPr>
-        <w:tabs>
-          <w:tab w:val="left" w:pos="2138"/>
-          <w:tab w:val="left" w:pos="2739"/>
-        </w:tabs>
-        <w:rPr>
-          <w:sz w:val="12"/>
-        </w:rPr>
-      </w:pPr>
-    </w:p>
-    <w:p>
-      <w:pPr>
-        <w:tabs>
-          <w:tab w:val="left" w:pos="2138"/>
-          <w:tab w:val="left" w:pos="2739"/>
-        </w:tabs>
-        <w:rPr>
-          <w:sz w:val="12"/>
-        </w:rPr>
-      </w:pPr>
-    </w:p>
-    <w:p>
-      <w:pPr>
-        <w:tabs>
-          <w:tab w:val="left" w:pos="2138"/>
-          <w:tab w:val="left" w:pos="2739"/>
-        </w:tabs>
-        <w:rPr>
-          <w:sz w:val="12"/>
-        </w:rPr>
-      </w:pPr>
-    </w:p>
-    <w:p>
-      <w:pPr>
-        <w:tabs>
-          <w:tab w:val="left" w:pos="2138"/>
-          <w:tab w:val="left" w:pos="2739"/>
-        </w:tabs>
-        <w:rPr>
-          <w:sz w:val="12"/>
-        </w:rPr>
-      </w:pPr>
-    </w:p>
-    <w:p>
-      <w:pPr>
-        <w:tabs>
-          <w:tab w:val="left" w:pos="2138"/>
-          <w:tab w:val="left" w:pos="2739"/>
-        </w:tabs>
-        <w:rPr>
-          <w:sz w:val="12"/>
-        </w:rPr>
-      </w:pPr>
-    </w:p>
-    <w:p>
-      <w:pPr>
-        <w:tabs>
-          <w:tab w:val="left" w:pos="2138"/>
-          <w:tab w:val="left" w:pos="2739"/>
-        </w:tabs>
-        <w:rPr>
-          <w:sz w:val="12"/>
-        </w:rPr>
-      </w:pPr>
-    </w:p>
-    <w:p>
-      <w:pPr>
-        <w:rPr>
+      <w:r>
+        <w:rPr>
+          <w:rFonts w:ascii="Charter" w:hAnsi="Charter"/>
           <w:b/>
         </w:rPr>
-      </w:pPr>
-    </w:p>
-    <w:p>
-      <w:pPr>
-        <w:rPr>
-          <w:b/>
-        </w:rPr>
-      </w:pPr>
-    </w:p>
-    <w:p>
-      <w:r>
-        <w:rPr>
-          <w:b/>
-        </w:rPr>
         <w:t>Review af:</w:t>
       </w:r>
       <w:r>
+        <w:rPr>
+          <w:rFonts w:ascii="Charter" w:hAnsi="Charter"/>
+        </w:rPr>
         <w:t xml:space="preserve"> </w:t>
       </w:r>
       <w:r>
+        <w:rPr>
+          <w:rFonts w:ascii="Charter" w:hAnsi="Charter"/>
+        </w:rPr>
         <w:tab/>
-        <w:t>[Indsæt gruppenummer, evt. ingen]</w:t>
-      </w:r>
-    </w:p>
-    <w:p>
-      <w:pPr>
-        <w:tabs>
-          <w:tab w:val="left" w:pos="2138"/>
-          <w:tab w:val="left" w:pos="2739"/>
-        </w:tabs>
-        <w:rPr>
-          <w:sz w:val="12"/>
-        </w:rPr>
-      </w:pPr>
-      <w:bookmarkStart w:id="0" w:name="_GoBack"/>
-      <w:bookmarkEnd w:id="0"/>
+      </w:r>
+      <w:r>
+        <w:rPr>
+          <w:rFonts w:ascii="Charter" w:hAnsi="Charter"/>
+        </w:rPr>
+        <w:t>38</w:t>
+      </w:r>
     </w:p>
     <w:sectPr>
-      <w:headerReference w:type="default" r:id="rId7"/>
-      <w:footerReference w:type="default" r:id="rId8"/>
+      <w:headerReference w:type="default" r:id="rId8"/>
+      <w:footerReference w:type="default" r:id="rId9"/>
       <w:pgSz w:w="11906" w:h="16838"/>
       <w:pgMar w:top="1560" w:right="1134" w:bottom="567" w:left="1134" w:header="708" w:footer="271" w:gutter="0"/>
       <w:cols w:space="708"/>
@@ -729,7 +753,7 @@
 <w:ftr xmlns:wpc="http://schemas.microsoft.com/office/word/2010/wordprocessingCanvas" xmlns:cx="http://schemas.microsoft.com/office/drawing/2014/chartex" xmlns:cx1="http://schemas.microsoft.com/office/drawing/2015/9/8/chartex" xmlns:cx2="http://schemas.microsoft.com/office/drawing/2015/10/21/chartex" xmlns:cx3="http://schemas.microsoft.com/office/drawing/2016/5/9/chartex" xmlns:cx4="http://schemas.microsoft.com/office/drawing/2016/5/10/chartex" xmlns:cx5="http://schemas.microsoft.com/office/drawing/2016/5/11/chartex" xmlns:cx6="http://schemas.microsoft.com/office/drawing/2016/5/12/chartex" xmlns:cx7="http://schemas.microsoft.com/office/drawing/2016/5/13/chartex" xmlns:cx8="http://schemas.microsoft.com/office/drawing/2016/5/14/chartex" xmlns:mc="http://schemas.openxmlformats.org/markup-compatibility/2006" xmlns:aink="http://schemas.microsoft.com/office/drawing/2016/ink" xmlns:am3d="http://schemas.microsoft.com/office/drawing/2017/model3d" xmlns:o="urn:schemas-microsoft-com:office:office" xmlns:r="http://schemas.openxmlformats.org/officeDocument/2006/relationships" xmlns:m="http://schemas.openxmlformats.org/officeDocument/2006/math" xmlns:v="urn:schemas-microsoft-com:vml" xmlns:wp14="http://schemas.microsoft.com/office/word/2010/wordprocessingDrawing" xmlns:wp="http://schemas.openxmlformats.org/drawingml/2006/wordprocessingDrawing" xmlns:w10="urn:schemas-microsoft-com:office:word" xmlns:w="http://schemas.openxmlformats.org/wordprocessingml/2006/main" xmlns:w14="http://schemas.microsoft.com/office/word/2010/wordml" xmlns:w15="http://schemas.microsoft.com/office/word/2012/wordml" xmlns:w16cid="http://schemas.microsoft.com/office/word/2016/wordml/cid" xmlns:w16se="http://schemas.microsoft.com/office/word/2015/wordml/symex" xmlns:wpg="http://schemas.microsoft.com/office/word/2010/wordprocessingGroup" xmlns:wpi="http://schemas.microsoft.com/office/word/2010/wordprocessingInk" xmlns:wne="http://schemas.microsoft.com/office/word/2006/wordml" xmlns:wps="http://schemas.microsoft.com/office/word/2010/wordprocessingShape" mc:Ignorable="w14 w15 w16se w16cid wp14">
   <w:p>
     <w:pPr>
-      <w:pStyle w:val="Footer"/>
+      <w:pStyle w:val="Sidefod"/>
       <w:jc w:val="center"/>
       <w:rPr>
         <w:color w:val="003D85"/>
@@ -762,7 +786,7 @@
 <w:hdr xmlns:wpc="http://schemas.microsoft.com/office/word/2010/wordprocessingCanvas" xmlns:cx="http://schemas.microsoft.com/office/drawing/2014/chartex" xmlns:cx1="http://schemas.microsoft.com/office/drawing/2015/9/8/chartex" xmlns:cx2="http://schemas.microsoft.com/office/drawing/2015/10/21/chartex" xmlns:cx3="http://schemas.microsoft.com/office/drawing/2016/5/9/chartex" xmlns:cx4="http://schemas.microsoft.com/office/drawing/2016/5/10/chartex" xmlns:cx5="http://schemas.microsoft.com/office/drawing/2016/5/11/chartex" xmlns:cx6="http://schemas.microsoft.com/office/drawing/2016/5/12/chartex" xmlns:cx7="http://schemas.microsoft.com/office/drawing/2016/5/13/chartex" xmlns:cx8="http://schemas.microsoft.com/office/drawing/2016/5/14/chartex" xmlns:mc="http://schemas.openxmlformats.org/markup-compatibility/2006" xmlns:aink="http://schemas.microsoft.com/office/drawing/2016/ink" xmlns:am3d="http://schemas.microsoft.com/office/drawing/2017/model3d" xmlns:o="urn:schemas-microsoft-com:office:office" xmlns:r="http://schemas.openxmlformats.org/officeDocument/2006/relationships" xmlns:m="http://schemas.openxmlformats.org/officeDocument/2006/math" xmlns:v="urn:schemas-microsoft-com:vml" xmlns:wp14="http://schemas.microsoft.com/office/word/2010/wordprocessingDrawing" xmlns:wp="http://schemas.openxmlformats.org/drawingml/2006/wordprocessingDrawing" xmlns:w10="urn:schemas-microsoft-com:office:word" xmlns:w="http://schemas.openxmlformats.org/wordprocessingml/2006/main" xmlns:w14="http://schemas.microsoft.com/office/word/2010/wordml" xmlns:w15="http://schemas.microsoft.com/office/word/2012/wordml" xmlns:w16cid="http://schemas.microsoft.com/office/word/2016/wordml/cid" xmlns:w16se="http://schemas.microsoft.com/office/word/2015/wordml/symex" xmlns:wpg="http://schemas.microsoft.com/office/word/2010/wordprocessingGroup" xmlns:wpi="http://schemas.microsoft.com/office/word/2010/wordprocessingInk" xmlns:wne="http://schemas.microsoft.com/office/word/2006/wordml" xmlns:wps="http://schemas.microsoft.com/office/word/2010/wordprocessingShape" mc:Ignorable="w14 w15 w16se w16cid wp14">
   <w:p>
     <w:pPr>
-      <w:pStyle w:val="Header"/>
+      <w:pStyle w:val="Sidehoved"/>
       <w:rPr>
         <w:color w:val="003D85"/>
         <w:sz w:val="16"/>
@@ -862,7 +886,7 @@
   </w:p>
   <w:p>
     <w:pPr>
-      <w:pStyle w:val="Header"/>
+      <w:pStyle w:val="Sidehoved"/>
       <w:rPr>
         <w:sz w:val="16"/>
         <w:szCs w:val="16"/>
@@ -983,7 +1007,7 @@
     <w:lvl w:ilvl="0">
       <w:start w:val="1"/>
       <w:numFmt w:val="decimal"/>
-      <w:pStyle w:val="Heading1"/>
+      <w:pStyle w:val="Overskrift1"/>
       <w:lvlText w:val="%1"/>
       <w:lvlJc w:val="left"/>
       <w:pPr>
@@ -993,7 +1017,7 @@
     <w:lvl w:ilvl="1">
       <w:start w:val="1"/>
       <w:numFmt w:val="decimal"/>
-      <w:pStyle w:val="Heading2"/>
+      <w:pStyle w:val="Overskrift2"/>
       <w:lvlText w:val="%1.%2"/>
       <w:lvlJc w:val="left"/>
       <w:pPr>
@@ -1003,7 +1027,7 @@
     <w:lvl w:ilvl="2">
       <w:start w:val="1"/>
       <w:numFmt w:val="decimal"/>
-      <w:pStyle w:val="Heading3"/>
+      <w:pStyle w:val="Overskrift3"/>
       <w:lvlText w:val="%1.%2.%3"/>
       <w:lvlJc w:val="left"/>
       <w:pPr>
@@ -1013,7 +1037,7 @@
     <w:lvl w:ilvl="3">
       <w:start w:val="1"/>
       <w:numFmt w:val="decimal"/>
-      <w:pStyle w:val="Heading4"/>
+      <w:pStyle w:val="Overskrift4"/>
       <w:lvlText w:val="%1.%2.%3.%4"/>
       <w:lvlJc w:val="left"/>
       <w:pPr>
@@ -1023,7 +1047,7 @@
     <w:lvl w:ilvl="4">
       <w:start w:val="1"/>
       <w:numFmt w:val="decimal"/>
-      <w:pStyle w:val="Heading5"/>
+      <w:pStyle w:val="Overskrift5"/>
       <w:lvlText w:val="%1.%2.%3.%4.%5"/>
       <w:lvlJc w:val="left"/>
       <w:pPr>
@@ -1120,7 +1144,7 @@
       </w:pPr>
     </w:pPrDefault>
   </w:docDefaults>
-  <w:latentStyles w:defLockedState="0" w:defUIPriority="99" w:defSemiHidden="0" w:defUnhideWhenUsed="0" w:defQFormat="0" w:count="376">
+  <w:latentStyles w:defLockedState="0" w:defUIPriority="99" w:defSemiHidden="0" w:defUnhideWhenUsed="0" w:defQFormat="0" w:count="377">
     <w:lsdException w:name="Normal" w:uiPriority="0" w:qFormat="1"/>
     <w:lsdException w:name="heading 1" w:uiPriority="9" w:qFormat="1"/>
     <w:lsdException w:name="heading 2" w:semiHidden="1" w:uiPriority="9" w:unhideWhenUsed="1" w:qFormat="1"/>
@@ -1226,6 +1250,7 @@
     <w:lsdException w:name="HTML Sample" w:semiHidden="1" w:unhideWhenUsed="1"/>
     <w:lsdException w:name="HTML Typewriter" w:semiHidden="1" w:unhideWhenUsed="1"/>
     <w:lsdException w:name="HTML Variable" w:semiHidden="1" w:unhideWhenUsed="1"/>
+    <w:lsdException w:name="Normal Table" w:semiHidden="1" w:unhideWhenUsed="1"/>
     <w:lsdException w:name="annotation subject" w:semiHidden="1" w:unhideWhenUsed="1"/>
     <w:lsdException w:name="No List" w:semiHidden="1" w:unhideWhenUsed="1"/>
     <w:lsdException w:name="Outline List 1" w:semiHidden="1" w:unhideWhenUsed="1"/>
@@ -1268,8 +1293,11 @@
     <w:lsdException w:name="Table Contemporary" w:semiHidden="1" w:unhideWhenUsed="1"/>
     <w:lsdException w:name="Table Elegant" w:semiHidden="1" w:unhideWhenUsed="1"/>
     <w:lsdException w:name="Table Professional" w:semiHidden="1" w:unhideWhenUsed="1"/>
+    <w:lsdException w:name="Table Subtle 1" w:semiHidden="1" w:unhideWhenUsed="1"/>
     <w:lsdException w:name="Table Subtle 2" w:semiHidden="1" w:unhideWhenUsed="1"/>
     <w:lsdException w:name="Table Web 1" w:semiHidden="1" w:unhideWhenUsed="1"/>
+    <w:lsdException w:name="Table Web 2" w:semiHidden="1" w:unhideWhenUsed="1"/>
+    <w:lsdException w:name="Table Web 3" w:semiHidden="1" w:unhideWhenUsed="1"/>
     <w:lsdException w:name="Balloon Text" w:semiHidden="1" w:unhideWhenUsed="1"/>
     <w:lsdException w:name="Table Grid" w:uiPriority="59"/>
     <w:lsdException w:name="Table Theme" w:semiHidden="1" w:unhideWhenUsed="1"/>
@@ -1493,6 +1521,7 @@
     <w:lsdException w:name="Hashtag" w:semiHidden="1" w:unhideWhenUsed="1"/>
     <w:lsdException w:name="Unresolved Mention" w:semiHidden="1" w:unhideWhenUsed="1"/>
     <w:lsdException w:name="Smart Link" w:semiHidden="1" w:unhideWhenUsed="1"/>
+    <w:lsdException w:name="Smart Link Error" w:semiHidden="1" w:unhideWhenUsed="1"/>
   </w:latentStyles>
   <w:style w:type="paragraph" w:default="1" w:styleId="Normal">
     <w:name w:val="Normal"/>
@@ -1505,11 +1534,11 @@
       <w:sz w:val="20"/>
     </w:rPr>
   </w:style>
-  <w:style w:type="paragraph" w:styleId="Heading1">
+  <w:style w:type="paragraph" w:styleId="Overskrift1">
     <w:name w:val="heading 1"/>
     <w:basedOn w:val="Normal"/>
     <w:next w:val="Normal"/>
-    <w:link w:val="Heading1Char"/>
+    <w:link w:val="Overskrift1Tegn"/>
     <w:uiPriority w:val="9"/>
     <w:qFormat/>
     <w:rsid w:val="009B12F5"/>
@@ -1531,11 +1560,11 @@
       <w:szCs w:val="28"/>
     </w:rPr>
   </w:style>
-  <w:style w:type="paragraph" w:styleId="Heading2">
+  <w:style w:type="paragraph" w:styleId="Overskrift2">
     <w:name w:val="heading 2"/>
     <w:basedOn w:val="Normal"/>
     <w:next w:val="Normal"/>
-    <w:link w:val="Heading2Char"/>
+    <w:link w:val="Overskrift2Tegn"/>
     <w:uiPriority w:val="9"/>
     <w:unhideWhenUsed/>
     <w:qFormat/>
@@ -1558,11 +1587,11 @@
       <w:szCs w:val="26"/>
     </w:rPr>
   </w:style>
-  <w:style w:type="paragraph" w:styleId="Heading3">
+  <w:style w:type="paragraph" w:styleId="Overskrift3">
     <w:name w:val="heading 3"/>
     <w:basedOn w:val="Normal"/>
     <w:next w:val="Normal"/>
-    <w:link w:val="Heading3Char"/>
+    <w:link w:val="Overskrift3Tegn"/>
     <w:uiPriority w:val="9"/>
     <w:unhideWhenUsed/>
     <w:qFormat/>
@@ -1584,11 +1613,11 @@
       <w:color w:val="003D85"/>
     </w:rPr>
   </w:style>
-  <w:style w:type="paragraph" w:styleId="Heading4">
+  <w:style w:type="paragraph" w:styleId="Overskrift4">
     <w:name w:val="heading 4"/>
     <w:basedOn w:val="Normal"/>
     <w:next w:val="Normal"/>
-    <w:link w:val="Heading4Char"/>
+    <w:link w:val="Overskrift4Tegn"/>
     <w:uiPriority w:val="9"/>
     <w:unhideWhenUsed/>
     <w:qFormat/>
@@ -1611,11 +1640,11 @@
       <w:color w:val="1F497D" w:themeColor="text2"/>
     </w:rPr>
   </w:style>
-  <w:style w:type="paragraph" w:styleId="Heading5">
+  <w:style w:type="paragraph" w:styleId="Overskrift5">
     <w:name w:val="heading 5"/>
     <w:basedOn w:val="Normal"/>
     <w:next w:val="Normal"/>
-    <w:link w:val="Heading5Char"/>
+    <w:link w:val="Overskrift5Tegn"/>
     <w:uiPriority w:val="9"/>
     <w:unhideWhenUsed/>
     <w:qFormat/>
@@ -1636,13 +1665,13 @@
       <w:color w:val="1F497D" w:themeColor="text2"/>
     </w:rPr>
   </w:style>
-  <w:style w:type="character" w:default="1" w:styleId="DefaultParagraphFont">
+  <w:style w:type="character" w:default="1" w:styleId="Standardskrifttypeiafsnit">
     <w:name w:val="Default Paragraph Font"/>
     <w:uiPriority w:val="1"/>
     <w:semiHidden/>
     <w:unhideWhenUsed/>
   </w:style>
-  <w:style w:type="table" w:default="1" w:styleId="TableNormal">
+  <w:style w:type="table" w:default="1" w:styleId="Tabel-Normal">
     <w:name w:val="Normal Table"/>
     <w:uiPriority w:val="99"/>
     <w:semiHidden/>
@@ -1657,16 +1686,16 @@
       </w:tblCellMar>
     </w:tblPr>
   </w:style>
-  <w:style w:type="numbering" w:default="1" w:styleId="NoList">
+  <w:style w:type="numbering" w:default="1" w:styleId="Ingenoversigt">
     <w:name w:val="No List"/>
     <w:uiPriority w:val="99"/>
     <w:semiHidden/>
     <w:unhideWhenUsed/>
   </w:style>
-  <w:style w:type="character" w:customStyle="1" w:styleId="Heading1Char">
-    <w:name w:val="Heading 1 Char"/>
-    <w:basedOn w:val="DefaultParagraphFont"/>
-    <w:link w:val="Heading1"/>
+  <w:style w:type="character" w:customStyle="1" w:styleId="Overskrift1Tegn">
+    <w:name w:val="Overskrift 1 Tegn"/>
+    <w:basedOn w:val="Standardskrifttypeiafsnit"/>
+    <w:link w:val="Overskrift1"/>
     <w:uiPriority w:val="9"/>
     <w:rsid w:val="00A31650"/>
     <w:rPr>
@@ -1678,10 +1707,10 @@
       <w:szCs w:val="28"/>
     </w:rPr>
   </w:style>
-  <w:style w:type="character" w:customStyle="1" w:styleId="Heading2Char">
-    <w:name w:val="Heading 2 Char"/>
-    <w:basedOn w:val="DefaultParagraphFont"/>
-    <w:link w:val="Heading2"/>
+  <w:style w:type="character" w:customStyle="1" w:styleId="Overskrift2Tegn">
+    <w:name w:val="Overskrift 2 Tegn"/>
+    <w:basedOn w:val="Standardskrifttypeiafsnit"/>
+    <w:link w:val="Overskrift2"/>
     <w:uiPriority w:val="9"/>
     <w:rsid w:val="00A31650"/>
     <w:rPr>
@@ -1693,10 +1722,10 @@
       <w:szCs w:val="26"/>
     </w:rPr>
   </w:style>
-  <w:style w:type="character" w:customStyle="1" w:styleId="Heading3Char">
-    <w:name w:val="Heading 3 Char"/>
-    <w:basedOn w:val="DefaultParagraphFont"/>
-    <w:link w:val="Heading3"/>
+  <w:style w:type="character" w:customStyle="1" w:styleId="Overskrift3Tegn">
+    <w:name w:val="Overskrift 3 Tegn"/>
+    <w:basedOn w:val="Standardskrifttypeiafsnit"/>
+    <w:link w:val="Overskrift3"/>
     <w:uiPriority w:val="9"/>
     <w:rsid w:val="009B12F5"/>
     <w:rPr>
@@ -1707,10 +1736,10 @@
       <w:sz w:val="20"/>
     </w:rPr>
   </w:style>
-  <w:style w:type="character" w:customStyle="1" w:styleId="Heading4Char">
-    <w:name w:val="Heading 4 Char"/>
-    <w:basedOn w:val="DefaultParagraphFont"/>
-    <w:link w:val="Heading4"/>
+  <w:style w:type="character" w:customStyle="1" w:styleId="Overskrift4Tegn">
+    <w:name w:val="Overskrift 4 Tegn"/>
+    <w:basedOn w:val="Standardskrifttypeiafsnit"/>
+    <w:link w:val="Overskrift4"/>
     <w:uiPriority w:val="9"/>
     <w:rsid w:val="00FF33CA"/>
     <w:rPr>
@@ -1722,10 +1751,10 @@
       <w:sz w:val="20"/>
     </w:rPr>
   </w:style>
-  <w:style w:type="character" w:customStyle="1" w:styleId="Heading5Char">
-    <w:name w:val="Heading 5 Char"/>
-    <w:basedOn w:val="DefaultParagraphFont"/>
-    <w:link w:val="Heading5"/>
+  <w:style w:type="character" w:customStyle="1" w:styleId="Overskrift5Tegn">
+    <w:name w:val="Overskrift 5 Tegn"/>
+    <w:basedOn w:val="Standardskrifttypeiafsnit"/>
+    <w:link w:val="Overskrift5"/>
     <w:uiPriority w:val="9"/>
     <w:rsid w:val="00FF33CA"/>
     <w:rPr>
@@ -1762,7 +1791,7 @@
   </w:style>
   <w:style w:type="character" w:customStyle="1" w:styleId="CodeChar">
     <w:name w:val="Code Char"/>
-    <w:basedOn w:val="DefaultParagraphFont"/>
+    <w:basedOn w:val="Standardskrifttypeiafsnit"/>
     <w:link w:val="Code"/>
     <w:rsid w:val="00195E2E"/>
     <w:rPr>
@@ -1771,10 +1800,10 @@
       <w:szCs w:val="20"/>
     </w:rPr>
   </w:style>
-  <w:style w:type="paragraph" w:styleId="Header">
+  <w:style w:type="paragraph" w:styleId="Sidehoved">
     <w:name w:val="header"/>
     <w:basedOn w:val="Normal"/>
-    <w:link w:val="HeaderChar"/>
+    <w:link w:val="SidehovedTegn"/>
     <w:uiPriority w:val="99"/>
     <w:unhideWhenUsed/>
     <w:rsid w:val="00F53479"/>
@@ -1785,10 +1814,10 @@
       </w:tabs>
     </w:pPr>
   </w:style>
-  <w:style w:type="character" w:customStyle="1" w:styleId="HeaderChar">
-    <w:name w:val="Header Char"/>
-    <w:basedOn w:val="DefaultParagraphFont"/>
-    <w:link w:val="Header"/>
+  <w:style w:type="character" w:customStyle="1" w:styleId="SidehovedTegn">
+    <w:name w:val="Sidehoved Tegn"/>
+    <w:basedOn w:val="Standardskrifttypeiafsnit"/>
+    <w:link w:val="Sidehoved"/>
     <w:uiPriority w:val="99"/>
     <w:rsid w:val="00F53479"/>
     <w:rPr>
@@ -1796,10 +1825,10 @@
       <w:sz w:val="20"/>
     </w:rPr>
   </w:style>
-  <w:style w:type="paragraph" w:styleId="Footer">
+  <w:style w:type="paragraph" w:styleId="Sidefod">
     <w:name w:val="footer"/>
     <w:basedOn w:val="Normal"/>
-    <w:link w:val="FooterChar"/>
+    <w:link w:val="SidefodTegn"/>
     <w:uiPriority w:val="99"/>
     <w:unhideWhenUsed/>
     <w:rsid w:val="00F53479"/>
@@ -1810,10 +1839,10 @@
       </w:tabs>
     </w:pPr>
   </w:style>
-  <w:style w:type="character" w:customStyle="1" w:styleId="FooterChar">
-    <w:name w:val="Footer Char"/>
-    <w:basedOn w:val="DefaultParagraphFont"/>
-    <w:link w:val="Footer"/>
+  <w:style w:type="character" w:customStyle="1" w:styleId="SidefodTegn">
+    <w:name w:val="Sidefod Tegn"/>
+    <w:basedOn w:val="Standardskrifttypeiafsnit"/>
+    <w:link w:val="Sidefod"/>
     <w:uiPriority w:val="99"/>
     <w:rsid w:val="00F53479"/>
     <w:rPr>
@@ -1821,10 +1850,10 @@
       <w:sz w:val="20"/>
     </w:rPr>
   </w:style>
-  <w:style w:type="paragraph" w:styleId="BalloonText">
+  <w:style w:type="paragraph" w:styleId="Markeringsbobletekst">
     <w:name w:val="Balloon Text"/>
     <w:basedOn w:val="Normal"/>
-    <w:link w:val="BalloonTextChar"/>
+    <w:link w:val="MarkeringsbobletekstTegn"/>
     <w:uiPriority w:val="99"/>
     <w:semiHidden/>
     <w:unhideWhenUsed/>
@@ -1835,10 +1864,10 @@
       <w:szCs w:val="16"/>
     </w:rPr>
   </w:style>
-  <w:style w:type="character" w:customStyle="1" w:styleId="BalloonTextChar">
-    <w:name w:val="Balloon Text Char"/>
-    <w:basedOn w:val="DefaultParagraphFont"/>
-    <w:link w:val="BalloonText"/>
+  <w:style w:type="character" w:customStyle="1" w:styleId="MarkeringsbobletekstTegn">
+    <w:name w:val="Markeringsbobletekst Tegn"/>
+    <w:basedOn w:val="Standardskrifttypeiafsnit"/>
+    <w:link w:val="Markeringsbobletekst"/>
     <w:uiPriority w:val="99"/>
     <w:semiHidden/>
     <w:rsid w:val="00F53479"/>
@@ -1848,7 +1877,7 @@
       <w:szCs w:val="16"/>
     </w:rPr>
   </w:style>
-  <w:style w:type="paragraph" w:styleId="Caption">
+  <w:style w:type="paragraph" w:styleId="Billedtekst">
     <w:name w:val="caption"/>
     <w:basedOn w:val="Normal"/>
     <w:next w:val="Normal"/>
@@ -1867,9 +1896,9 @@
       <w:szCs w:val="18"/>
     </w:rPr>
   </w:style>
-  <w:style w:type="table" w:styleId="TableGrid">
+  <w:style w:type="table" w:styleId="Tabel-Gitter">
     <w:name w:val="Table Grid"/>
-    <w:basedOn w:val="TableNormal"/>
+    <w:basedOn w:val="Tabel-Normal"/>
     <w:uiPriority w:val="59"/>
     <w:rsid w:val="00322F7A"/>
     <w:pPr>
@@ -1885,6 +1914,29 @@
         <w:insideV w:val="single" w:sz="4" w:space="0" w:color="auto"/>
       </w:tblBorders>
     </w:tblPr>
+  </w:style>
+  <w:style w:type="character" w:styleId="Hyperlink">
+    <w:name w:val="Hyperlink"/>
+    <w:basedOn w:val="Standardskrifttypeiafsnit"/>
+    <w:uiPriority w:val="99"/>
+    <w:unhideWhenUsed/>
+    <w:rsid w:val="00C5510E"/>
+    <w:rPr>
+      <w:color w:val="0000FF" w:themeColor="hyperlink"/>
+      <w:u w:val="single"/>
+    </w:rPr>
+  </w:style>
+  <w:style w:type="character" w:styleId="Ulstomtale">
+    <w:name w:val="Unresolved Mention"/>
+    <w:basedOn w:val="Standardskrifttypeiafsnit"/>
+    <w:uiPriority w:val="99"/>
+    <w:semiHidden/>
+    <w:unhideWhenUsed/>
+    <w:rsid w:val="00C5510E"/>
+    <w:rPr>
+      <w:color w:val="605E5C"/>
+      <w:shd w:val="clear" w:color="auto" w:fill="E1DFDD"/>
+    </w:rPr>
   </w:style>
 </w:styles>
 </file>

</xml_diff>